<commit_message>
chg: NECK comments SOP v0.3
</commit_message>
<xml_diff>
--- a/SOP/132-388-SOP_Neck_comments 2.docx
+++ b/SOP/132-388-SOP_Neck_comments 2.docx
@@ -4953,19 +4953,11 @@
       </w:r>
       <w:ins w:id="19" w:author="Windows-bruker" w:date="2019-10-06T10:34:00Z">
         <w:r>
-          <w:t>(EL</w:t>
-        </w:r>
-        <w:proofErr w:type="gramStart"/>
-        <w:r>
-          <w:t>)</w:t>
+          <w:t>(EL)</w:t>
         </w:r>
       </w:ins>
       <w:r>
-        <w:t>holds</w:t>
-      </w:r>
-      <w:proofErr w:type="gramEnd"/>
-      <w:r>
-        <w:t xml:space="preserve"> responsibility for supporting the flight lead in all activities, including </w:t>
+        <w:t xml:space="preserve">holds responsibility for supporting the flight lead in all activities, including </w:t>
       </w:r>
       <w:del w:id="20" w:author="Windows-bruker" w:date="2019-10-06T10:35:00Z">
         <w:r>
@@ -5717,15 +5709,7 @@
     </w:p>
     <w:p>
       <w:r>
-        <w:t xml:space="preserve">Providing a mission briefing is an integral step in ensuring that all participants of a flight are clear on the expectations of the mission, the requirements of each participant in the flight and the steps required </w:t>
-      </w:r>
-      <w:proofErr w:type="gramStart"/>
-      <w:r>
-        <w:t>to achieve</w:t>
-      </w:r>
-      <w:proofErr w:type="gramEnd"/>
-      <w:r>
-        <w:t xml:space="preserve"> mission success. </w:t>
+        <w:t xml:space="preserve">Providing a mission briefing is an integral step in ensuring that all participants of a flight are clear on the expectations of the mission, the requirements of each participant in the flight and the steps required to achieve mission success. </w:t>
       </w:r>
       <w:r>
         <w:t xml:space="preserve">A good briefing ensures good situational awareness for all participants of the mission with respect to friendly and enemy forces, areas to be </w:t>
@@ -6492,7 +6476,7 @@
                     <a:blip r:embed="rId14" cstate="print">
                       <a:extLst>
                         <a:ext uri="{28A0092B-C50C-407E-A947-70E740481C1C}">
-                          <a14:useLocalDpi xmlns:a14="http://schemas.microsoft.com/office/drawing/2010/main" xmlns:wps="http://schemas.microsoft.com/office/word/2010/wordprocessingShape" xmlns:wpi="http://schemas.microsoft.com/office/word/2010/wordprocessingInk" xmlns:wpg="http://schemas.microsoft.com/office/word/2010/wordprocessingGroup" xmlns:w16se="http://schemas.microsoft.com/office/word/2015/wordml/symex" xmlns:w16cid="http://schemas.microsoft.com/office/word/2016/wordml/cid" xmlns:w15="http://schemas.microsoft.com/office/word/2012/wordml" xmlns:w14="http://schemas.microsoft.com/office/word/2010/wordml" xmlns:w="http://schemas.openxmlformats.org/wordprocessingml/2006/main" xmlns:w10="urn:schemas-microsoft-com:office:word" xmlns:wp14="http://schemas.microsoft.com/office/word/2010/wordprocessingDrawing" xmlns:v="urn:schemas-microsoft-com:vml" xmlns:o="urn:schemas-microsoft-com:office:office" xmlns:am3d="http://schemas.microsoft.com/office/drawing/2017/model3d" xmlns:aink="http://schemas.microsoft.com/office/drawing/2016/ink" xmlns:mc="http://schemas.openxmlformats.org/markup-compatibility/2006" xmlns:cx8="http://schemas.microsoft.com/office/drawing/2016/5/14/chartex" xmlns:cx7="http://schemas.microsoft.com/office/drawing/2016/5/13/chartex" xmlns:cx6="http://schemas.microsoft.com/office/drawing/2016/5/12/chartex" xmlns:cx5="http://schemas.microsoft.com/office/drawing/2016/5/11/chartex" xmlns:cx4="http://schemas.microsoft.com/office/drawing/2016/5/10/chartex" xmlns:cx3="http://schemas.microsoft.com/office/drawing/2016/5/9/chartex" xmlns:cx2="http://schemas.microsoft.com/office/drawing/2015/10/21/chartex" xmlns:cx1="http://schemas.microsoft.com/office/drawing/2015/9/8/chartex" xmlns:cx="http://schemas.microsoft.com/office/drawing/2014/chartex" xmlns:wpc="http://schemas.microsoft.com/office/word/2010/wordprocessingCanvas" xmlns="" val="0"/>
+                          <a14:useLocalDpi xmlns="" xmlns:wpc="http://schemas.microsoft.com/office/word/2010/wordprocessingCanvas" xmlns:cx="http://schemas.microsoft.com/office/drawing/2014/chartex" xmlns:cx1="http://schemas.microsoft.com/office/drawing/2015/9/8/chartex" xmlns:cx2="http://schemas.microsoft.com/office/drawing/2015/10/21/chartex" xmlns:cx3="http://schemas.microsoft.com/office/drawing/2016/5/9/chartex" xmlns:cx4="http://schemas.microsoft.com/office/drawing/2016/5/10/chartex" xmlns:cx5="http://schemas.microsoft.com/office/drawing/2016/5/11/chartex" xmlns:cx6="http://schemas.microsoft.com/office/drawing/2016/5/12/chartex" xmlns:cx7="http://schemas.microsoft.com/office/drawing/2016/5/13/chartex" xmlns:cx8="http://schemas.microsoft.com/office/drawing/2016/5/14/chartex" xmlns:mc="http://schemas.openxmlformats.org/markup-compatibility/2006" xmlns:aink="http://schemas.microsoft.com/office/drawing/2016/ink" xmlns:am3d="http://schemas.microsoft.com/office/drawing/2017/model3d" xmlns:o="urn:schemas-microsoft-com:office:office" xmlns:v="urn:schemas-microsoft-com:vml" xmlns:wp14="http://schemas.microsoft.com/office/word/2010/wordprocessingDrawing" xmlns:w10="urn:schemas-microsoft-com:office:word" xmlns:w="http://schemas.openxmlformats.org/wordprocessingml/2006/main" xmlns:w14="http://schemas.microsoft.com/office/word/2010/wordml" xmlns:w15="http://schemas.microsoft.com/office/word/2012/wordml" xmlns:w16cid="http://schemas.microsoft.com/office/word/2016/wordml/cid" xmlns:w16se="http://schemas.microsoft.com/office/word/2015/wordml/symex" xmlns:wpg="http://schemas.microsoft.com/office/word/2010/wordprocessingGroup" xmlns:wpi="http://schemas.microsoft.com/office/word/2010/wordprocessingInk" xmlns:wps="http://schemas.microsoft.com/office/word/2010/wordprocessingShape" xmlns:a14="http://schemas.microsoft.com/office/drawing/2010/main" val="0"/>
                         </a:ext>
                       </a:extLst>
                     </a:blip>
@@ -6566,7 +6550,6 @@
       <w:pPr>
         <w:pStyle w:val="Overskrift3"/>
       </w:pPr>
-      <w:proofErr w:type="gramStart"/>
       <w:r>
         <w:t xml:space="preserve">The minimum taxi interval s 150 feet staggered or 300 feet </w:t>
       </w:r>
@@ -6574,11 +6557,7 @@
         <w:t xml:space="preserve">in </w:t>
       </w:r>
       <w:r>
-        <w:t>trail.</w:t>
-      </w:r>
-      <w:proofErr w:type="gramEnd"/>
-      <w:r>
-        <w:t xml:space="preserve"> Spacing may be reduced when holding short of or entering the runway.</w:t>
+        <w:t>trail. Spacing may be reduced when holding short of or entering the runway.</w:t>
       </w:r>
       <w:r>
         <w:rPr>
@@ -6742,11 +6721,7 @@
       </w:r>
       <w:proofErr w:type="spellStart"/>
       <w:r>
-        <w:t>ordnance</w:t>
-      </w:r>
-      <w:proofErr w:type="gramStart"/>
-      <w:r>
-        <w:t>,</w:t>
+        <w:t>ordnance,</w:t>
       </w:r>
       <w:r>
         <w:t>t</w:t>
@@ -6755,7 +6730,6 @@
         <w:t>ake</w:t>
       </w:r>
       <w:proofErr w:type="spellEnd"/>
-      <w:proofErr w:type="gramEnd"/>
       <w:r>
         <w:t>-</w:t>
       </w:r>
@@ -7117,15 +7091,7 @@
         <w:pStyle w:val="Overskrift3"/>
       </w:pPr>
       <w:r>
-        <w:t xml:space="preserve">Formation landings are only permitted from a precision </w:t>
-      </w:r>
-      <w:proofErr w:type="gramStart"/>
-      <w:r>
-        <w:t>approach,</w:t>
-      </w:r>
-      <w:proofErr w:type="gramEnd"/>
-      <w:r>
-        <w:t xml:space="preserve"> </w:t>
+        <w:t xml:space="preserve">Formation landings are only permitted from a precision approach, </w:t>
       </w:r>
       <w:r>
         <w:t>or a VFR straight-in approach in day VMC. A qualified flight leader must lead formation landings, unless an IP is in the element.</w:t>
@@ -7463,15 +7429,7 @@
     </w:p>
     <w:p>
       <w:r>
-        <w:t xml:space="preserve">‘Fencing in’ is the act of a pilot configuring their aircraft in such a way that it is ready to undertake combat </w:t>
-      </w:r>
-      <w:proofErr w:type="gramStart"/>
-      <w:r>
-        <w:t>operations.</w:t>
-      </w:r>
-      <w:proofErr w:type="gramEnd"/>
-      <w:r>
-        <w:t xml:space="preserve"> </w:t>
+        <w:t xml:space="preserve">‘Fencing in’ is the act of a pilot configuring their aircraft in such a way that it is ready to undertake combat operations. </w:t>
       </w:r>
       <w:r>
         <w:t xml:space="preserve">To achieve this, pilots should perform a number of actions or checks according to the FENCE pneumonic, </w:t>
@@ -7773,13 +7731,8 @@
           <w:numId w:val="30"/>
         </w:numPr>
       </w:pPr>
-      <w:proofErr w:type="gramStart"/>
-      <w:r>
-        <w:t>The full call-sign of the launching pilot.</w:t>
-      </w:r>
-      <w:proofErr w:type="gramEnd"/>
-      <w:r>
-        <w:t xml:space="preserve"> </w:t>
+      <w:r>
+        <w:t xml:space="preserve">The full call-sign of the launching pilot. </w:t>
       </w:r>
     </w:p>
     <w:p>
@@ -7805,7 +7758,6 @@
           <w:numId w:val="30"/>
         </w:numPr>
       </w:pPr>
-      <w:proofErr w:type="gramStart"/>
       <w:r>
         <w:t>The flights’</w:t>
       </w:r>
@@ -7823,7 +7775,6 @@
       <w:r>
         <w:t xml:space="preserve"> reference.</w:t>
       </w:r>
-      <w:proofErr w:type="gramEnd"/>
     </w:p>
     <w:p/>
     <w:p>
@@ -8274,13 +8225,8 @@
         <w:pStyle w:val="Overskrift3"/>
       </w:pPr>
       <w:r>
-        <w:t xml:space="preserve">If battle damage is suspected to be so severe that flight safety is compromised, the affected aircraft must terminate the mission and recover immediately. </w:t>
-      </w:r>
-      <w:proofErr w:type="gramStart"/>
-      <w:r>
-        <w:t>Where required, unexpended munitions may be jettisoned.</w:t>
-      </w:r>
-      <w:proofErr w:type="gramEnd"/>
+        <w:t>If battle damage is suspected to be so severe that flight safety is compromised, the affected aircraft must terminate the mission and recover immediately. Where required, unexpended munitions may be jettisoned.</w:t>
+      </w:r>
     </w:p>
     <w:p>
       <w:pPr>
@@ -8400,6 +8346,16 @@
         </w:rPr>
         <w:t>Some possible headings that we might include:</w:t>
       </w:r>
+      <w:ins w:id="108" w:author="Windows-bruker" w:date="2019-10-06T11:13:00Z">
+        <w:r>
+          <w:rPr>
+            <w:i/>
+            <w:sz w:val="32"/>
+            <w:u w:val="single"/>
+          </w:rPr>
+          <w:t xml:space="preserve"> (if applicable)</w:t>
+        </w:r>
+      </w:ins>
     </w:p>
     <w:p/>
     <w:p>
@@ -8489,17 +8445,17 @@
     <w:p>
       <w:pPr>
         <w:rPr>
-          <w:del w:id="108" w:author="Windows-bruker" w:date="2019-10-06T11:09:00Z"/>
-        </w:rPr>
-      </w:pPr>
-    </w:p>
-    <w:p>
-      <w:pPr>
-        <w:rPr>
           <w:del w:id="109" w:author="Windows-bruker" w:date="2019-10-06T11:09:00Z"/>
         </w:rPr>
       </w:pPr>
-      <w:del w:id="110" w:author="Windows-bruker" w:date="2019-10-06T11:09:00Z">
+    </w:p>
+    <w:p>
+      <w:pPr>
+        <w:rPr>
+          <w:del w:id="110" w:author="Windows-bruker" w:date="2019-10-06T11:09:00Z"/>
+        </w:rPr>
+      </w:pPr>
+      <w:del w:id="111" w:author="Windows-bruker" w:date="2019-10-06T11:09:00Z">
         <w:r>
           <w:rPr>
             <w:b/>
@@ -8634,10 +8590,10 @@
     <w:p>
       <w:pPr>
         <w:rPr>
-          <w:del w:id="111" w:author="Windows-bruker" w:date="2019-10-06T11:10:00Z"/>
+          <w:del w:id="112" w:author="Windows-bruker" w:date="2019-10-06T11:10:00Z"/>
         </w:rPr>
       </w:pPr>
-      <w:del w:id="112" w:author="Windows-bruker" w:date="2019-10-06T11:10:00Z">
+      <w:del w:id="113" w:author="Windows-bruker" w:date="2019-10-06T11:10:00Z">
         <w:r>
           <w:delText>Lead change</w:delText>
         </w:r>
@@ -9441,15 +9397,7 @@
         <w:annotationRef/>
       </w:r>
       <w:r>
-        <w:t xml:space="preserve">Rephrase? </w:t>
-      </w:r>
-      <w:proofErr w:type="gramStart"/>
-      <w:r>
-        <w:t>For</w:t>
-      </w:r>
-      <w:proofErr w:type="gramEnd"/>
-      <w:r>
-        <w:t xml:space="preserve"> low altitude flights fighting wing formation will be used.   </w:t>
+        <w:t xml:space="preserve">Rephrase? For low altitude flights fighting wing formation will be used.   </w:t>
       </w:r>
     </w:p>
   </w:comment>
@@ -9745,7 +9693,7 @@
                 <w:noProof/>
                 <w:color w:val="969696" w:themeColor="accent3"/>
               </w:rPr>
-              <w:t>16</w:t>
+              <w:t>15</w:t>
             </w:r>
             <w:r>
               <w:rPr>
@@ -14611,7 +14559,7 @@
   <a:extraClrSchemeLst/>
   <a:extLst>
     <a:ext uri="{05A4C25C-085E-4340-85A3-A5531E510DB2}">
-      <thm15:themeFamily xmlns:thm15="http://schemas.microsoft.com/office/thememl/2012/main" xmlns="" name="Office Theme" id="{62F939B6-93AF-4DB8-9C6B-D6C7DFDC589F}" vid="{4A3C46E8-61CC-4603-A589-7422A47A8E4A}"/>
+      <thm15:themeFamily xmlns="" xmlns:thm15="http://schemas.microsoft.com/office/thememl/2012/main" name="Office Theme" id="{62F939B6-93AF-4DB8-9C6B-D6C7DFDC589F}" vid="{4A3C46E8-61CC-4603-A589-7422A47A8E4A}"/>
     </a:ext>
   </a:extLst>
 </a:theme>
@@ -14641,7 +14589,7 @@
 </file>
 
 <file path=customXml/itemProps2.xml><?xml version="1.0" encoding="utf-8"?>
-<ds:datastoreItem xmlns:ds="http://schemas.openxmlformats.org/officeDocument/2006/customXml" ds:itemID="{C0D90481-D02A-4AEC-B3D8-5D36B34D81F7}">
+<ds:datastoreItem xmlns:ds="http://schemas.openxmlformats.org/officeDocument/2006/customXml" ds:itemID="{45714017-D562-483B-A998-B7043DC4C06B}">
   <ds:schemaRefs>
     <ds:schemaRef ds:uri="http://schemas.openxmlformats.org/officeDocument/2006/bibliography"/>
   </ds:schemaRefs>

</xml_diff>